<commit_message>
update revisi BAB I
Signed-off-by: Syifa' Ul Haq M <syifaulhaq80@gmail.com>
</commit_message>
<xml_diff>
--- a/Laporan/BAB I.docx
+++ b/Laporan/BAB I.docx
@@ -51,13 +51,27 @@
         <w:pStyle w:val="IsiParagraf"/>
       </w:pPr>
       <w:r>
-        <w:t xml:space="preserve">Dengan kemajuan zaman, penggunaan teknologi meningkat dengan cepat. Kondisi ini mengharuskan semua anggota tim untuk terus meningkatkan kinerja mereka agar dapat mengikuti perkembangan teknologi, terutama bagi staf </w:t>
-      </w:r>
-      <w:r>
-        <w:t>atau guru</w:t>
-      </w:r>
-      <w:r>
-        <w:t xml:space="preserve"> di sekolah. Staf </w:t>
+        <w:t xml:space="preserve">Kegiatan keagamaan di </w:t>
+      </w:r>
+      <w:r>
+        <w:t>l</w:t>
+      </w:r>
+      <w:r>
+        <w:t xml:space="preserve">embaga </w:t>
+      </w:r>
+      <w:r>
+        <w:t>p</w:t>
+      </w:r>
+      <w:r>
+        <w:t>endidikan Islam merupakan salah satu bentuk pendidkan dan sarana manifestasi peserta didik atas berbagai ilmu pengetahuan yng telah diperoleh. Kegiatan keagamaan juga sebagai perwujudan rasa syukur atas kenikmatan ilmu pengetahuan, akal dan kemampuan yang dianugerahkan Tuhan. Dengan adanya kegiatan keagamaan, maka salah satu fungsi Pendidikan Islam untuk mengimplementasikan nilai-nilai Islam yang bertujuan untuk memelihara dan meningkatkan nilai-nilai keagamaan akan terpenuhi.</w:t>
+      </w:r>
+    </w:p>
+    <w:p>
+      <w:pPr>
+        <w:pStyle w:val="IsiParagraf"/>
+      </w:pPr>
+      <w:r>
+        <w:t xml:space="preserve">Staf </w:t>
       </w:r>
       <w:r>
         <w:t xml:space="preserve">atau guru </w:t>
@@ -81,18 +95,158 @@
         <w:t>Monitoring kegiatan keagamaan merujuk pada nilai-nilai keagamaan yang akan didapatkan oleh para siswa-siswi</w:t>
       </w:r>
       <w:r>
+        <w:t>.</w:t>
+      </w:r>
+      <w:r>
+        <w:t xml:space="preserve"> M</w:t>
+      </w:r>
+      <w:r>
+        <w:t>onitoring kegiatan keagamaan</w:t>
+      </w:r>
+      <w:r>
+        <w:t xml:space="preserve"> merupakan suatu kebutuhan yang penting bagi </w:t>
+      </w:r>
+      <w:r>
+        <w:t>guru maupun siswa-siswi Sekolah Dasar (SD) atau Madrasah Ibtidaiyah (MI)</w:t>
+      </w:r>
+      <w:r>
+        <w:t>.</w:t>
+      </w:r>
+      <w:r>
+        <w:t xml:space="preserve"> Manfaat monitoring kegiatan keagamaan bagi guru dan orang tua yaitu memudahkan mengontrol siswa-siswi dalam melakukan kegiatan keagamaan seperti hafalan atau setoran mengaji dan manfaat untuk siswa-siswi yaitu dapat mengetahui sejauh mana siswa-siswi tersebut dalam melakukan kegiatan keagamaan</w:t>
+      </w:r>
+      <w:r>
+        <w:t>.</w:t>
+      </w:r>
+    </w:p>
+    <w:p>
+      <w:pPr>
+        <w:pStyle w:val="IsiParagraf"/>
+      </w:pPr>
+      <w:r>
+        <w:t>MI Nurrohmah Bina Insani merupakan salah satu madrasah</w:t>
+      </w:r>
+      <w:r>
+        <w:t xml:space="preserve"> </w:t>
+      </w:r>
+      <w:r>
+        <w:t>yang berlokasi di Kabupaten Bantul yang berdiri pada 30 Mei 2022 sesuai dengan SK Operasional Kemdikbud nomor 309 tahun 2022. Ada 2 jenis monitoring keagamaan yang ada di MI Nurrohmah Bina Insani</w:t>
+      </w:r>
+      <w:r>
+        <w:t xml:space="preserve"> </w:t>
+      </w:r>
+      <w:r>
+        <w:t>yaitu monitoring keagamaan untuk mengaji (tahsin, tafidz, mahfudhot, hadits, dan doa) dan monitoring keagamaan untuk kegiatan harian. Mekanisme pengisian monitoringnya dengan mencatat setoran siswa-siswi dengan keterangan lancar atau ulang.</w:t>
+      </w:r>
+    </w:p>
+    <w:p>
+      <w:pPr>
+        <w:pStyle w:val="IsiParagraf"/>
+      </w:pPr>
+      <w:r>
+        <w:t>Selama ini</w:t>
+      </w:r>
+      <w:r>
+        <w:t xml:space="preserve">, masih terdapat kendala dalam </w:t>
+      </w:r>
+      <w:r>
+        <w:t>proses monitoring kegiatan keagamaan di</w:t>
+      </w:r>
+      <w:r>
+        <w:t xml:space="preserve"> </w:t>
+      </w:r>
+      <w:r>
+        <w:t>MI Nurrohmah Bina Insnani</w:t>
+      </w:r>
+      <w:r>
+        <w:t xml:space="preserve">, dimana </w:t>
+      </w:r>
+      <w:r>
+        <w:rPr>
+          <w:color w:val="auto"/>
+        </w:rPr>
+        <w:t xml:space="preserve">petugas masih mencatat data </w:t>
+      </w:r>
+      <w:r>
+        <w:rPr>
+          <w:color w:val="auto"/>
+        </w:rPr>
+        <w:t>monitoring di buku catatan monitoring</w:t>
+      </w:r>
+      <w:r>
         <w:t xml:space="preserve">. </w:t>
       </w:r>
+      <w:r>
+        <w:t>Permasalahan - permasalahan yang terjadi selama ini diantaranya yaitu sering hilang, mudah rusak, orang tua yang lupa mengisi karena buku monitoring dibawa ke sekolah setiap hari, dan membebani pengeluaran bulanan sekolah untuk mencetak buku monitoring</w:t>
+      </w:r>
+      <w:r>
+        <w:t xml:space="preserve">. </w:t>
+      </w:r>
     </w:p>
     <w:p>
       <w:pPr>
         <w:pStyle w:val="IsiParagraf"/>
       </w:pPr>
       <w:r>
-        <w:t xml:space="preserve">Kegiatan keagamaan di Lembaga Pendidikan Islam merupakan salah satu bentuk pendidkan dan sarana manifestasi peserta didik atas berbagai ilmu pengetahuan yng telah diperoleh. Kegiatan keagamaan juga sebagai perwujudan rasa syukur atas kenikmatan ilmu pengetahuan, akal dan kemampuan yang dianugerahkan Tuhan. Dengan adanya kegiatan keagamaan, maka salah satu fungsi Pendidikan Islam untuk mengimplementasikan nilai-nilai Islam yang bertujuan untuk memelihara </w:t>
-      </w:r>
-      <w:r>
-        <w:t>dan meningkatkan nilai-nilai keagamaan akan terpenuhi.</w:t>
+        <w:t xml:space="preserve">Oleh karena itu, diperlukan solusi untuk meningkatkan </w:t>
+      </w:r>
+      <w:r>
+        <w:t>proses monitoring</w:t>
+      </w:r>
+      <w:r>
+        <w:t xml:space="preserve"> kegiatan</w:t>
+      </w:r>
+      <w:r>
+        <w:t xml:space="preserve"> keagamaan</w:t>
+      </w:r>
+      <w:r>
+        <w:t xml:space="preserve"> di </w:t>
+      </w:r>
+      <w:r>
+        <w:t>MI Nurrohmah Bina Insnani</w:t>
+      </w:r>
+      <w:r>
+        <w:t xml:space="preserve"> agar lebih baik, mudah, dan cepat dalam </w:t>
+      </w:r>
+      <w:r>
+        <w:t>pemantauan</w:t>
+      </w:r>
+      <w:r>
+        <w:t xml:space="preserve"> dan tidak memakan banyak waktu.</w:t>
+      </w:r>
+      <w:r>
+        <w:t xml:space="preserve"> </w:t>
+      </w:r>
+      <w:r>
+        <w:t>Dengan demikian</w:t>
+      </w:r>
+      <w:r>
+        <w:t xml:space="preserve"> diperlukan sebuah </w:t>
+      </w:r>
+      <w:r>
+        <w:t xml:space="preserve">sistem </w:t>
+      </w:r>
+      <w:r>
+        <w:lastRenderedPageBreak/>
+        <w:t>berupa aplikasi berbasis web untuk melakukan</w:t>
+      </w:r>
+      <w:r>
+        <w:t xml:space="preserve"> untuk meningkatkan efisiensi proses </w:t>
+      </w:r>
+      <w:r>
+        <w:t>monitoring kegiatan keagamaan</w:t>
+      </w:r>
+      <w:r>
+        <w:t xml:space="preserve"> di </w:t>
+      </w:r>
+      <w:r>
+        <w:t>MI Nurrohmah Bina Insnani</w:t>
+      </w:r>
+      <w:r>
+        <w:t>.</w:t>
+      </w:r>
+      <w:r>
+        <w:t xml:space="preserve"> </w:t>
       </w:r>
     </w:p>
     <w:p>
@@ -100,128 +254,170 @@
         <w:pStyle w:val="IsiParagraf"/>
       </w:pPr>
       <w:r>
-        <w:t xml:space="preserve">Dari uraian di atas, dapat disimpulkan bahwa </w:t>
-      </w:r>
-      <w:r>
-        <w:t>monitoring kegiatan keagamaan</w:t>
-      </w:r>
-      <w:r>
-        <w:t xml:space="preserve"> merupakan suatu kebutuhan yang penting bagi </w:t>
-      </w:r>
-      <w:r>
-        <w:t>guru maupun siswa-siswi Sekolah Dasar (SD) atau Madrasah Ibtidaiyah (MI)</w:t>
-      </w:r>
-      <w:r>
-        <w:t xml:space="preserve">. Namun, masih terdapat kendala dalam </w:t>
-      </w:r>
-      <w:r>
-        <w:t>pemantauan kegiatan</w:t>
-      </w:r>
-      <w:r>
-        <w:t xml:space="preserve"> yang dilakukan oleh </w:t>
-      </w:r>
-      <w:r>
-        <w:t>staff ataupun guru</w:t>
-      </w:r>
-      <w:r>
-        <w:t xml:space="preserve">, khususnya di </w:t>
-      </w:r>
-      <w:r>
-        <w:t>MI Nurrohmah Bina Insnani</w:t>
-      </w:r>
-      <w:r>
-        <w:t xml:space="preserve">, dimana </w:t>
-      </w:r>
-      <w:r>
-        <w:rPr>
-          <w:color w:val="auto"/>
-        </w:rPr>
-        <w:t xml:space="preserve">petugas masih mencatat data </w:t>
-      </w:r>
-      <w:r>
-        <w:rPr>
-          <w:color w:val="auto"/>
-        </w:rPr>
-        <w:t>monitoring di buku catatan monitoring</w:t>
-      </w:r>
-      <w:r>
-        <w:t xml:space="preserve">. Kondisi ini tidak efektif dan efisien, mengingat banyaknya jumlah </w:t>
+        <w:t xml:space="preserve">Dalam pembuatan sistem monitoring </w:t>
+      </w:r>
+      <w:r>
+        <w:t>keagamaan</w:t>
+      </w:r>
+      <w:r>
+        <w:t xml:space="preserve"> di </w:t>
+      </w:r>
+      <w:r>
+        <w:t>MI Nurrohmah Bina Insani</w:t>
+      </w:r>
+      <w:r>
+        <w:t xml:space="preserve"> akan menampilkan laporan perkembangan </w:t>
       </w:r>
       <w:r>
         <w:t>siswa-siswi</w:t>
       </w:r>
       <w:r>
-        <w:t xml:space="preserve"> yang di</w:t>
-      </w:r>
-      <w:r>
-        <w:t>pantau</w:t>
-      </w:r>
-      <w:r>
-        <w:t xml:space="preserve"> setiap hari. Oleh karena itu, diperlukan solusi untuk meningkatkan </w:t>
-      </w:r>
-      <w:r>
-        <w:t>pemantauan kegiatan</w:t>
-      </w:r>
-      <w:r>
-        <w:t xml:space="preserve"> di </w:t>
-      </w:r>
-      <w:r>
-        <w:t>MI Nurrohmah Bina Insnani</w:t>
-      </w:r>
-      <w:r>
-        <w:t xml:space="preserve"> agar lebih baik, mudah, dan cepat dalam </w:t>
-      </w:r>
-      <w:r>
-        <w:t>pemantauan</w:t>
-      </w:r>
-      <w:r>
-        <w:t xml:space="preserve"> dan tidak memakan banyak waktu.</w:t>
+        <w:t xml:space="preserve"> secara harian</w:t>
+      </w:r>
+      <w:r>
+        <w:t xml:space="preserve"> dan</w:t>
+      </w:r>
+      <w:r>
+        <w:t xml:space="preserve"> bulana</w:t>
+      </w:r>
+      <w:r>
+        <w:t>n</w:t>
+      </w:r>
+      <w:r>
+        <w:t xml:space="preserve">. Laporan harian yang diberikan kepada orang tua akan berisikan </w:t>
+      </w:r>
+      <w:r>
+        <w:t>monitoring kegiatan</w:t>
+      </w:r>
+      <w:r>
+        <w:t xml:space="preserve"> </w:t>
+      </w:r>
+      <w:r>
+        <w:t>siswa-siswi</w:t>
+      </w:r>
+      <w:r>
+        <w:t xml:space="preserve"> setiap harinya, sesuai dengan penilaian oleh guru yang </w:t>
+      </w:r>
+      <w:r>
+        <w:t>memonitoring</w:t>
+      </w:r>
+      <w:r>
+        <w:t xml:space="preserve"> anak pada setiap harinya. Untuk laporan bulanan berupa sebuah rangkuman setiap bulananya yang berisi rangkuman </w:t>
+      </w:r>
+      <w:r>
+        <w:t>monitoring kediatan kegamanaan</w:t>
+      </w:r>
+      <w:r>
+        <w:t xml:space="preserve"> </w:t>
+      </w:r>
+      <w:r>
+        <w:t>siswa-siswi</w:t>
+      </w:r>
+      <w:r>
+        <w:t xml:space="preserve"> selama sebulan. Adanya sistem monitoring ini diharapkan dapat memudahkan orang tua</w:t>
+      </w:r>
+      <w:r>
+        <w:t xml:space="preserve"> dan guru</w:t>
+      </w:r>
+      <w:r>
+        <w:t xml:space="preserve"> dalam </w:t>
+      </w:r>
+      <w:r>
+        <w:t>memonitoring kegiatan keagamaan</w:t>
+      </w:r>
+      <w:r>
+        <w:t xml:space="preserve"> </w:t>
+      </w:r>
+      <w:r>
+        <w:t xml:space="preserve">siswa-siswinya. Sistem ini dilengkapi dengan metode pengembangan </w:t>
+      </w:r>
+      <w:r>
+        <w:rPr>
+          <w:i/>
+          <w:iCs/>
+        </w:rPr>
+        <w:t>Waterfall</w:t>
+      </w:r>
+      <w:r>
+        <w:t xml:space="preserve"> dan menggunakan framework Laravel. Untuk pengujian sistem ini menggunakan </w:t>
+      </w:r>
+      <w:r>
+        <w:rPr>
+          <w:i/>
+          <w:iCs/>
+        </w:rPr>
+        <w:t xml:space="preserve">User </w:t>
+      </w:r>
+      <w:r>
+        <w:rPr>
+          <w:i/>
+          <w:iCs/>
+        </w:rPr>
+        <w:t>A</w:t>
+      </w:r>
+      <w:r>
+        <w:rPr>
+          <w:i/>
+          <w:iCs/>
+        </w:rPr>
+        <w:t xml:space="preserve">cceptance </w:t>
+      </w:r>
+      <w:r>
+        <w:rPr>
+          <w:i/>
+          <w:iCs/>
+        </w:rPr>
+        <w:t>T</w:t>
+      </w:r>
+      <w:r>
+        <w:rPr>
+          <w:i/>
+          <w:iCs/>
+        </w:rPr>
+        <w:t>esting</w:t>
+      </w:r>
+      <w:r>
+        <w:t xml:space="preserve"> (UAT)</w:t>
+      </w:r>
+      <w:r>
+        <w:t xml:space="preserve"> dengan tipe </w:t>
+      </w:r>
+      <w:r>
+        <w:rPr>
+          <w:i/>
+          <w:iCs/>
+        </w:rPr>
+        <w:t>Alpha</w:t>
+      </w:r>
+      <w:r>
+        <w:t xml:space="preserve"> dan </w:t>
+      </w:r>
+      <w:r>
+        <w:rPr>
+          <w:i/>
+          <w:iCs/>
+        </w:rPr>
+        <w:t>Beta testing</w:t>
+      </w:r>
+      <w:r>
+        <w:rPr>
+          <w:i/>
+          <w:iCs/>
+        </w:rPr>
+        <w:t xml:space="preserve">. </w:t>
       </w:r>
     </w:p>
     <w:p>
       <w:pPr>
         <w:pStyle w:val="IsiParagraf"/>
       </w:pPr>
-      <w:r>
-        <w:t>Dengan demikian</w:t>
-      </w:r>
-      <w:r>
-        <w:t xml:space="preserve"> diperlukan sebuah studi untuk meningkatkan efisiensi proses </w:t>
-      </w:r>
-      <w:r>
-        <w:t>monitoring kegiatan keagamaan</w:t>
-      </w:r>
-      <w:r>
-        <w:t xml:space="preserve"> di </w:t>
-      </w:r>
-      <w:r>
-        <w:t>MI Nurrohmah Bina Insnani</w:t>
-      </w:r>
-      <w:r>
-        <w:t xml:space="preserve">. Studi ini akan menggunakan judul </w:t>
-      </w:r>
-      <w:r>
-        <w:t>“</w:t>
-      </w:r>
-      <w:r>
-        <w:t xml:space="preserve">Sistem </w:t>
-      </w:r>
-      <w:r>
-        <w:t>Monitoring Kegiatan Keagamaan</w:t>
-      </w:r>
-      <w:r>
-        <w:t xml:space="preserve"> Berbasis Web pada </w:t>
-      </w:r>
-      <w:r>
-        <w:t>MI Nurrohmah Bina Insnani</w:t>
-      </w:r>
-      <w:r>
-        <w:t>”.</w:t>
-      </w:r>
     </w:p>
     <w:p>
       <w:pPr>
         <w:pStyle w:val="Heading3"/>
+        <w:rPr>
+          <w:lang w:val="en-US"/>
+        </w:rPr>
       </w:pPr>
       <w:r>
         <w:rPr>
@@ -237,10 +433,57 @@
           <w:ilvl w:val="0"/>
           <w:numId w:val="0"/>
         </w:numPr>
-        <w:ind w:left="454" w:firstLine="266"/>
-      </w:pPr>
-      <w:r>
-        <w:t>Berdasarkan uraian pada latar belakang, rumusan masalah yang dapat diambil sebagai berikut:</w:t>
+        <w:ind w:left="426" w:firstLine="720"/>
+      </w:pPr>
+      <w:r>
+        <w:t xml:space="preserve">Berdasarkan uraian </w:t>
+      </w:r>
+      <w:r>
+        <w:t xml:space="preserve">yang terdapat </w:t>
+      </w:r>
+      <w:r>
+        <w:t>pada latar belakang</w:t>
+      </w:r>
+      <w:r>
+        <w:t xml:space="preserve"> penelitian maka</w:t>
+      </w:r>
+      <w:r>
+        <w:t xml:space="preserve"> rumusan masalah yang dapat </w:t>
+      </w:r>
+      <w:r>
+        <w:t xml:space="preserve">diketahui dari penelitian ini adalah </w:t>
+      </w:r>
+      <w:r>
+        <w:t>Bagaimana membuat sistem monitoring kegiatan keagamaan di MI Nurrohmah Bina Insani</w:t>
+      </w:r>
+      <w:r>
+        <w:t xml:space="preserve"> </w:t>
+      </w:r>
+      <w:r>
+        <w:t>?</w:t>
+      </w:r>
+    </w:p>
+    <w:p>
+      <w:pPr>
+        <w:pStyle w:val="Heading3"/>
+      </w:pPr>
+      <w:r>
+        <w:rPr>
+          <w:lang w:val="en-US"/>
+        </w:rPr>
+        <w:t>Batasan</w:t>
+      </w:r>
+      <w:r>
+        <w:rPr>
+          <w:lang w:val="en-US"/>
+        </w:rPr>
+        <w:t xml:space="preserve"> </w:t>
+      </w:r>
+      <w:r>
+        <w:rPr>
+          <w:lang w:val="en-US"/>
+        </w:rPr>
+        <w:t>Masalah</w:t>
       </w:r>
     </w:p>
     <w:p>
@@ -248,51 +491,26 @@
         <w:pStyle w:val="Nomor1"/>
         <w:numPr>
           <w:ilvl w:val="0"/>
-          <w:numId w:val="4"/>
+          <w:numId w:val="0"/>
         </w:numPr>
-      </w:pPr>
-      <w:r>
-        <w:t xml:space="preserve">Bagaimana </w:t>
-      </w:r>
-      <w:r>
-        <w:t>penerapan yang tepat untuk</w:t>
-      </w:r>
-      <w:r>
-        <w:t xml:space="preserve"> </w:t>
-      </w:r>
-      <w:r>
-        <w:t>monitoring kegiatan keagamaan</w:t>
-      </w:r>
-      <w:r>
-        <w:t xml:space="preserve"> berbasis web di </w:t>
-      </w:r>
-      <w:r>
-        <w:t>MI Nurrohmah Bina Insnani</w:t>
-      </w:r>
-      <w:r>
-        <w:t xml:space="preserve"> ?</w:t>
-      </w:r>
-    </w:p>
-    <w:p>
-      <w:pPr>
-        <w:pStyle w:val="Nomor1"/>
-        <w:numPr>
-          <w:ilvl w:val="0"/>
-          <w:numId w:val="4"/>
-        </w:numPr>
-      </w:pPr>
-      <w:r>
-        <w:lastRenderedPageBreak/>
-        <w:t xml:space="preserve">Apa faktor pendukung </w:t>
-      </w:r>
-      <w:r>
-        <w:rPr>
-          <w:lang w:val="en-ID"/>
-        </w:rPr>
-        <w:t xml:space="preserve">dan penghambat dalam monitoring kegiatan keagamaan di </w:t>
-      </w:r>
-      <w:r>
-        <w:t>MI Nurrohmah Bina Insnani ?</w:t>
+        <w:ind w:left="426" w:firstLine="720"/>
+      </w:pPr>
+      <w:r>
+        <w:t xml:space="preserve">Pada penelitian ini terdapat beberapa batasan masalah. </w:t>
+      </w:r>
+      <w:r>
+        <w:rPr>
+          <w:rFonts w:cs="Times New Roman"/>
+          <w:szCs w:val="24"/>
+        </w:rPr>
+        <w:t>Penelitian ini terfokus pada</w:t>
+      </w:r>
+      <w:r>
+        <w:rPr>
+          <w:rFonts w:cs="Times New Roman"/>
+          <w:szCs w:val="24"/>
+        </w:rPr>
+        <w:t xml:space="preserve"> monitoring kegiatan keagamaan untuk MI Nurrohmah Bina Insani dan laporan yang akan diberikan ialah laporan harian maupun bulanan untuk kegiatan monitoring keagamaan di MI Nurrohmah Bina Insani.</w:t>
       </w:r>
     </w:p>
     <w:p>
@@ -309,65 +527,33 @@
     <w:p>
       <w:pPr>
         <w:pStyle w:val="IsiParagraf"/>
-        <w:ind w:left="454" w:firstLine="266"/>
-      </w:pPr>
-      <w:r>
-        <w:t>Berdasarkan latar belakang dan permasalahan yang telah dijelaskan sebelumnya, maka tujuan dari penelitian ini adalah:</w:t>
+        <w:ind w:left="426" w:firstLine="720"/>
+      </w:pPr>
+      <w:r>
+        <w:t>Berdasarkan latar belakang dan permasalahan yang telah dijelaskan sebelumnya, maka tujuan dari penelitian ini adalah</w:t>
+      </w:r>
+      <w:r>
+        <w:t xml:space="preserve"> untuk mengetahui cara membuat sistem monitoring kegiatan keagamaan di MI Nurrohmah Bina Insani.</w:t>
+      </w:r>
+    </w:p>
+    <w:p>
+      <w:pPr>
+        <w:pStyle w:val="Heading3"/>
+      </w:pPr>
+      <w:r>
+        <w:rPr>
+          <w:lang w:val="en-US"/>
+        </w:rPr>
+        <w:t>Manfaat Penelitian</w:t>
       </w:r>
     </w:p>
     <w:p>
       <w:pPr>
         <w:pStyle w:val="IsiParagraf"/>
-        <w:numPr>
-          <w:ilvl w:val="0"/>
-          <w:numId w:val="5"/>
-        </w:numPr>
-      </w:pPr>
-      <w:r>
-        <w:t>Untuk mempermudah monitoring kegiatan keagamaan</w:t>
-      </w:r>
-      <w:r>
-        <w:t xml:space="preserve"> </w:t>
-      </w:r>
-      <w:r>
-        <w:t xml:space="preserve">di </w:t>
-      </w:r>
-      <w:r>
-        <w:t>MI Nurrohmah Bina Insnani</w:t>
-      </w:r>
-      <w:r>
-        <w:t>.</w:t>
-      </w:r>
-    </w:p>
-    <w:p>
-      <w:pPr>
-        <w:pStyle w:val="IsiParagraf"/>
-        <w:numPr>
-          <w:ilvl w:val="0"/>
-          <w:numId w:val="5"/>
-        </w:numPr>
-      </w:pPr>
-      <w:r>
-        <w:t>Untuk mengetahui faktor pendukung dan penghambat dalam monitoring kegiatan keagamaan di MI Nurrohmah Bina Insnani.</w:t>
-      </w:r>
-    </w:p>
-    <w:p>
-      <w:pPr>
-        <w:pStyle w:val="Heading3"/>
-      </w:pPr>
-      <w:r>
-        <w:rPr>
-          <w:lang w:val="en-US"/>
-        </w:rPr>
-        <w:t>Manfaat Penelitian</w:t>
-      </w:r>
-    </w:p>
-    <w:p>
-      <w:pPr>
-        <w:pStyle w:val="IsiParagraf"/>
-      </w:pPr>
-      <w:r>
-        <w:t>Manfaat yang dapat diharapkan dari kegiatan penelitian ini adalah sebagai berikut :</w:t>
+        <w:ind w:left="426" w:firstLine="720"/>
+      </w:pPr>
+      <w:r>
+        <w:t>Manfaat yang dapat diharapkan dari kegiatan penelitian ini adalah sebagai berikut:</w:t>
       </w:r>
     </w:p>
     <w:p>
@@ -379,13 +565,7 @@
         </w:numPr>
       </w:pPr>
       <w:r>
-        <w:t>M</w:t>
-      </w:r>
-      <w:r>
-        <w:t>eningkatkan efisiensi dan efektivitas dalam monitoring kegiatan keagamaan</w:t>
-      </w:r>
-      <w:r>
-        <w:t xml:space="preserve"> untuk </w:t>
+        <w:t xml:space="preserve">Meningkatkan efisiensi dan efektivitas dalam monitoring kegiatan keagamaan untuk </w:t>
       </w:r>
       <w:r>
         <w:t>MI Nurrohmah Bina Insnani</w:t>
@@ -403,20 +583,238 @@
         </w:numPr>
       </w:pPr>
       <w:r>
-        <w:t>Menambah</w:t>
-      </w:r>
-      <w:r>
-        <w:t xml:space="preserve"> pengetahuan dan pengalaman yang dapat meningkatkan pemahaman dalam pembuatan sistem untuk </w:t>
-      </w:r>
-      <w:r>
-        <w:t>yayasan atau lembaga pendidikan</w:t>
-      </w:r>
-      <w:r>
-        <w:t xml:space="preserve"> untuk penulis</w:t>
+        <w:t>Mempermudah guru dalam membuat laporan kegiatan monitoring siswa-siswi disekolah maupun dirumah</w:t>
       </w:r>
       <w:r>
         <w:t>.</w:t>
       </w:r>
+    </w:p>
+    <w:p>
+      <w:pPr>
+        <w:pStyle w:val="Heading3"/>
+        <w:rPr>
+          <w:lang w:val="en-US"/>
+        </w:rPr>
+      </w:pPr>
+      <w:r>
+        <w:rPr>
+          <w:lang w:val="en-US"/>
+        </w:rPr>
+        <w:lastRenderedPageBreak/>
+        <w:t>Metodologi</w:t>
+      </w:r>
+      <w:r>
+        <w:rPr>
+          <w:lang w:val="en-US"/>
+        </w:rPr>
+        <w:t xml:space="preserve"> Penelitian</w:t>
+      </w:r>
+    </w:p>
+    <w:p>
+      <w:pPr>
+        <w:pStyle w:val="IsiParagraf"/>
+        <w:ind w:left="426" w:firstLine="720"/>
+        <w:rPr>
+          <w:lang w:val="en-ID"/>
+        </w:rPr>
+      </w:pPr>
+      <w:r>
+        <w:rPr>
+          <w:lang w:val="en-ID"/>
+        </w:rPr>
+        <w:t xml:space="preserve">Metode yang digunakan dalam penelitian ini adalah metode </w:t>
+      </w:r>
+      <w:r>
+        <w:rPr>
+          <w:i/>
+          <w:iCs/>
+          <w:lang w:val="en-ID"/>
+        </w:rPr>
+        <w:t>waterfall</w:t>
+      </w:r>
+      <w:r>
+        <w:rPr>
+          <w:lang w:val="en-ID"/>
+        </w:rPr>
+        <w:t>. Dengan tahapan</w:t>
+      </w:r>
+      <w:r>
+        <w:rPr>
+          <w:lang w:val="en-ID"/>
+        </w:rPr>
+        <w:t>-</w:t>
+      </w:r>
+      <w:r>
+        <w:rPr>
+          <w:lang w:val="en-ID"/>
+        </w:rPr>
+        <w:t>tahapan berikut:</w:t>
+      </w:r>
+    </w:p>
+    <w:p>
+      <w:pPr>
+        <w:pStyle w:val="IsiParagraf"/>
+        <w:numPr>
+          <w:ilvl w:val="0"/>
+          <w:numId w:val="7"/>
+        </w:numPr>
+      </w:pPr>
+      <w:r>
+        <w:rPr>
+          <w:lang w:val="en-ID"/>
+        </w:rPr>
+        <w:t>Observasi</w:t>
+      </w:r>
+    </w:p>
+    <w:p>
+      <w:pPr>
+        <w:pStyle w:val="IsiParagraf"/>
+        <w:ind w:left="1506" w:firstLine="654"/>
+      </w:pPr>
+      <w:r>
+        <w:rPr>
+          <w:lang w:val="en-ID"/>
+        </w:rPr>
+        <w:t>Pada tahapan observasi ini dilakukan pengamatan terhadap kegiatan keagamaan serta metode monitoring yang digunakan di MI Nurrohmah Bina Insani. Data yang telah dikumpulkan dapat diolah menjadi analisis kebutuhan.</w:t>
+      </w:r>
+    </w:p>
+    <w:p>
+      <w:pPr>
+        <w:pStyle w:val="IsiParagraf"/>
+        <w:numPr>
+          <w:ilvl w:val="0"/>
+          <w:numId w:val="7"/>
+        </w:numPr>
+      </w:pPr>
+      <w:r>
+        <w:rPr>
+          <w:lang w:val="en-ID"/>
+        </w:rPr>
+        <w:t>Analisis Kebutuhan</w:t>
+      </w:r>
+    </w:p>
+    <w:p>
+      <w:pPr>
+        <w:pStyle w:val="IsiParagraf"/>
+        <w:ind w:left="1506" w:firstLine="654"/>
+      </w:pPr>
+      <w:r>
+        <w:rPr>
+          <w:lang w:val="en-ID"/>
+        </w:rPr>
+        <w:t xml:space="preserve">Pada tahapan analisis kebutuhan ini dilakukan analisis terhadap </w:t>
+      </w:r>
+      <w:r>
+        <w:rPr>
+          <w:lang w:val="en-ID"/>
+        </w:rPr>
+        <w:t xml:space="preserve">kebutuhan </w:t>
+      </w:r>
+      <w:r>
+        <w:rPr>
+          <w:lang w:val="en-ID"/>
+        </w:rPr>
+        <w:t>yang akan diperlukan untuk membangun sistem monitoring keagamaan di MI Nurrohmah Bina Insani.</w:t>
+      </w:r>
+    </w:p>
+    <w:p>
+      <w:pPr>
+        <w:pStyle w:val="IsiParagraf"/>
+        <w:numPr>
+          <w:ilvl w:val="0"/>
+          <w:numId w:val="7"/>
+        </w:numPr>
+      </w:pPr>
+      <w:r>
+        <w:rPr>
+          <w:lang w:val="en-ID"/>
+        </w:rPr>
+        <w:t>Peracangan Sitem</w:t>
+      </w:r>
+    </w:p>
+    <w:p>
+      <w:pPr>
+        <w:pStyle w:val="IsiParagraf"/>
+        <w:ind w:left="2160" w:firstLine="0"/>
+      </w:pPr>
+    </w:p>
+    <w:p>
+      <w:pPr>
+        <w:pStyle w:val="IsiParagraf"/>
+        <w:numPr>
+          <w:ilvl w:val="0"/>
+          <w:numId w:val="7"/>
+        </w:numPr>
+      </w:pPr>
+      <w:r>
+        <w:rPr>
+          <w:lang w:val="en-ID"/>
+        </w:rPr>
+        <w:t>Implementasi</w:t>
+      </w:r>
+    </w:p>
+    <w:p>
+      <w:pPr>
+        <w:pStyle w:val="IsiParagraf"/>
+        <w:ind w:left="2160" w:firstLine="0"/>
+      </w:pPr>
+    </w:p>
+    <w:p>
+      <w:pPr>
+        <w:pStyle w:val="IsiParagraf"/>
+        <w:numPr>
+          <w:ilvl w:val="0"/>
+          <w:numId w:val="7"/>
+        </w:numPr>
+      </w:pPr>
+      <w:r>
+        <w:rPr>
+          <w:lang w:val="en-ID"/>
+        </w:rPr>
+        <w:t>Pengujian</w:t>
+      </w:r>
+    </w:p>
+    <w:p>
+      <w:pPr>
+        <w:pStyle w:val="IsiParagraf"/>
+        <w:ind w:left="2160" w:firstLine="0"/>
+      </w:pPr>
+    </w:p>
+    <w:p>
+      <w:pPr>
+        <w:pStyle w:val="Heading3"/>
+      </w:pPr>
+      <w:r>
+        <w:rPr>
+          <w:lang w:val="en-US"/>
+        </w:rPr>
+        <w:t>Sistematika</w:t>
+      </w:r>
+      <w:r>
+        <w:rPr>
+          <w:lang w:val="en-US"/>
+        </w:rPr>
+        <w:t xml:space="preserve"> </w:t>
+      </w:r>
+      <w:r>
+        <w:rPr>
+          <w:lang w:val="en-US"/>
+        </w:rPr>
+        <w:t>Penulisan</w:t>
+      </w:r>
+    </w:p>
+    <w:p>
+      <w:pPr>
+        <w:ind w:left="57"/>
+        <w:rPr>
+          <w:lang w:val="en-US"/>
+        </w:rPr>
+      </w:pPr>
+    </w:p>
+    <w:p>
+      <w:pPr>
+        <w:pStyle w:val="IsiParagraf"/>
+      </w:pPr>
     </w:p>
     <w:p/>
     <w:p/>
@@ -553,6 +951,95 @@
     </w:lvl>
   </w:abstractNum>
   <w:abstractNum w:abstractNumId="1" w15:restartNumberingAfterBreak="0">
+    <w:nsid w:val="11E12360"/>
+    <w:multiLevelType w:val="hybridMultilevel"/>
+    <w:tmpl w:val="5F2EC642"/>
+    <w:lvl w:ilvl="0" w:tplc="EDC68192">
+      <w:start w:val="1"/>
+      <w:numFmt w:val="decimal"/>
+      <w:lvlText w:val="%1."/>
+      <w:lvlJc w:val="left"/>
+      <w:pPr>
+        <w:ind w:left="1506" w:hanging="360"/>
+      </w:pPr>
+      <w:rPr>
+        <w:rFonts w:hint="default"/>
+      </w:rPr>
+    </w:lvl>
+    <w:lvl w:ilvl="1" w:tplc="38090019" w:tentative="1">
+      <w:start w:val="1"/>
+      <w:numFmt w:val="lowerLetter"/>
+      <w:lvlText w:val="%2."/>
+      <w:lvlJc w:val="left"/>
+      <w:pPr>
+        <w:ind w:left="2226" w:hanging="360"/>
+      </w:pPr>
+    </w:lvl>
+    <w:lvl w:ilvl="2" w:tplc="3809001B" w:tentative="1">
+      <w:start w:val="1"/>
+      <w:numFmt w:val="lowerRoman"/>
+      <w:lvlText w:val="%3."/>
+      <w:lvlJc w:val="right"/>
+      <w:pPr>
+        <w:ind w:left="2946" w:hanging="180"/>
+      </w:pPr>
+    </w:lvl>
+    <w:lvl w:ilvl="3" w:tplc="3809000F" w:tentative="1">
+      <w:start w:val="1"/>
+      <w:numFmt w:val="decimal"/>
+      <w:lvlText w:val="%4."/>
+      <w:lvlJc w:val="left"/>
+      <w:pPr>
+        <w:ind w:left="3666" w:hanging="360"/>
+      </w:pPr>
+    </w:lvl>
+    <w:lvl w:ilvl="4" w:tplc="38090019" w:tentative="1">
+      <w:start w:val="1"/>
+      <w:numFmt w:val="lowerLetter"/>
+      <w:lvlText w:val="%5."/>
+      <w:lvlJc w:val="left"/>
+      <w:pPr>
+        <w:ind w:left="4386" w:hanging="360"/>
+      </w:pPr>
+    </w:lvl>
+    <w:lvl w:ilvl="5" w:tplc="3809001B" w:tentative="1">
+      <w:start w:val="1"/>
+      <w:numFmt w:val="lowerRoman"/>
+      <w:lvlText w:val="%6."/>
+      <w:lvlJc w:val="right"/>
+      <w:pPr>
+        <w:ind w:left="5106" w:hanging="180"/>
+      </w:pPr>
+    </w:lvl>
+    <w:lvl w:ilvl="6" w:tplc="3809000F" w:tentative="1">
+      <w:start w:val="1"/>
+      <w:numFmt w:val="decimal"/>
+      <w:lvlText w:val="%7."/>
+      <w:lvlJc w:val="left"/>
+      <w:pPr>
+        <w:ind w:left="5826" w:hanging="360"/>
+      </w:pPr>
+    </w:lvl>
+    <w:lvl w:ilvl="7" w:tplc="38090019" w:tentative="1">
+      <w:start w:val="1"/>
+      <w:numFmt w:val="lowerLetter"/>
+      <w:lvlText w:val="%8."/>
+      <w:lvlJc w:val="left"/>
+      <w:pPr>
+        <w:ind w:left="6546" w:hanging="360"/>
+      </w:pPr>
+    </w:lvl>
+    <w:lvl w:ilvl="8" w:tplc="3809001B" w:tentative="1">
+      <w:start w:val="1"/>
+      <w:numFmt w:val="lowerRoman"/>
+      <w:lvlText w:val="%9."/>
+      <w:lvlJc w:val="right"/>
+      <w:pPr>
+        <w:ind w:left="7266" w:hanging="180"/>
+      </w:pPr>
+    </w:lvl>
+  </w:abstractNum>
+  <w:abstractNum w:abstractNumId="2" w15:restartNumberingAfterBreak="0">
     <w:nsid w:val="136D63EA"/>
     <w:multiLevelType w:val="hybridMultilevel"/>
     <w:tmpl w:val="EF36692A"/>
@@ -641,7 +1128,7 @@
       </w:pPr>
     </w:lvl>
   </w:abstractNum>
-  <w:abstractNum w:abstractNumId="2" w15:restartNumberingAfterBreak="0">
+  <w:abstractNum w:abstractNumId="3" w15:restartNumberingAfterBreak="0">
     <w:nsid w:val="431E2359"/>
     <w:multiLevelType w:val="hybridMultilevel"/>
     <w:tmpl w:val="5D96BBD2"/>
@@ -730,7 +1217,7 @@
       </w:pPr>
     </w:lvl>
   </w:abstractNum>
-  <w:abstractNum w:abstractNumId="3" w15:restartNumberingAfterBreak="0">
+  <w:abstractNum w:abstractNumId="4" w15:restartNumberingAfterBreak="0">
     <w:nsid w:val="636D1DC0"/>
     <w:multiLevelType w:val="hybridMultilevel"/>
     <w:tmpl w:val="87843DD0"/>
@@ -844,7 +1331,7 @@
       </w:pPr>
     </w:lvl>
   </w:abstractNum>
-  <w:abstractNum w:abstractNumId="4" w15:restartNumberingAfterBreak="0">
+  <w:abstractNum w:abstractNumId="5" w15:restartNumberingAfterBreak="0">
     <w:nsid w:val="7E711199"/>
     <w:multiLevelType w:val="hybridMultilevel"/>
     <w:tmpl w:val="081C7088"/>
@@ -967,15 +1454,18 @@
     </w:lvlOverride>
   </w:num>
   <w:num w:numId="3" w16cid:durableId="765074010">
+    <w:abstractNumId w:val="4"/>
+  </w:num>
+  <w:num w:numId="4" w16cid:durableId="319582125">
     <w:abstractNumId w:val="3"/>
   </w:num>
-  <w:num w:numId="4" w16cid:durableId="319582125">
+  <w:num w:numId="5" w16cid:durableId="517429747">
+    <w:abstractNumId w:val="5"/>
+  </w:num>
+  <w:num w:numId="6" w16cid:durableId="2095323126">
     <w:abstractNumId w:val="2"/>
   </w:num>
-  <w:num w:numId="5" w16cid:durableId="517429747">
-    <w:abstractNumId w:val="4"/>
-  </w:num>
-  <w:num w:numId="6" w16cid:durableId="2095323126">
+  <w:num w:numId="7" w16cid:durableId="216672291">
     <w:abstractNumId w:val="1"/>
   </w:num>
 </w:numbering>
@@ -1485,7 +1975,6 @@
   <w:style w:type="character" w:default="1" w:styleId="DefaultParagraphFont">
     <w:name w:val="Default Paragraph Font"/>
     <w:uiPriority w:val="1"/>
-    <w:semiHidden/>
     <w:unhideWhenUsed/>
   </w:style>
   <w:style w:type="table" w:default="1" w:styleId="TableNormal">
@@ -1624,6 +2113,17 @@
       <w:sz w:val="24"/>
       <w:lang w:val="en-US"/>
     </w:rPr>
+  </w:style>
+  <w:style w:type="paragraph" w:styleId="ListParagraph">
+    <w:name w:val="List Paragraph"/>
+    <w:basedOn w:val="Normal"/>
+    <w:uiPriority w:val="34"/>
+    <w:qFormat/>
+    <w:rsid w:val="00B52C91"/>
+    <w:pPr>
+      <w:ind w:left="720"/>
+      <w:contextualSpacing/>
+    </w:pPr>
   </w:style>
 </w:styles>
 </file>

</xml_diff>

<commit_message>
revisian BAB I II III dan menambah referensi
Signed-off-by: Syifa' Ul Haq M <syifaulhaq80@gmail.com>
</commit_message>
<xml_diff>
--- a/Laporan/BAB I.docx
+++ b/Laporan/BAB I.docx
@@ -118,13 +118,64 @@
         <w:t xml:space="preserve"> </w:t>
       </w:r>
       <w:r>
-        <w:t>yang berlokasi di Kabupaten Bantul yang berdiri pada 30 Mei 2022 sesuai dengan SK Operasional Kemdikbud nomor 309 tahun 2022. Ada 2 jenis monitoring keagamaan yang ada di MI Nurrohmah Bina Insani</w:t>
+        <w:t xml:space="preserve">yang berlokasi di Kabupaten Bantul yang berdiri pada 30 Mei 2022 sesuai dengan SK Operasional Kemdikbud nomor 309 tahun 2022. Ada </w:t>
+      </w:r>
+      <w:r>
+        <w:t>dua</w:t>
+      </w:r>
+      <w:r>
+        <w:t xml:space="preserve"> jenis monitoring keagamaan yang ada di MI Nurrohmah Bina Insani</w:t>
       </w:r>
       <w:r>
         <w:t xml:space="preserve"> </w:t>
       </w:r>
       <w:r>
-        <w:t>yaitu monitoring keagamaan untuk mengaji (tahsin, tafidz, mahfudhot, hadits, dan doa) dan monitoring keagamaan untuk kegiatan harian. Mekanisme pengisian monitoringnya dengan mencatat setoran siswa-siswi dengan keterangan lancar atau ulang.</w:t>
+        <w:t>yaitu monitoring keagamaan untuk mengaji (tahsin, ta</w:t>
+      </w:r>
+      <w:r>
+        <w:t>h</w:t>
+      </w:r>
+      <w:r>
+        <w:t xml:space="preserve">fiz, </w:t>
+      </w:r>
+      <w:r>
+        <w:t>mahfudzot</w:t>
+      </w:r>
+      <w:r>
+        <w:t xml:space="preserve">, </w:t>
+      </w:r>
+      <w:r>
+        <w:t>hadis</w:t>
+      </w:r>
+      <w:r>
+        <w:t>, dan doa) dan monitoring keagamaan untuk kegiatan harian. Mekanisme pengisian monitoring</w:t>
+      </w:r>
+      <w:r>
+        <w:t xml:space="preserve"> mengaji</w:t>
+      </w:r>
+      <w:r>
+        <w:t xml:space="preserve"> dengan mencatat setoran siswa-siswi dengan keterangan lancar atau ulang</w:t>
+      </w:r>
+      <w:r>
+        <w:t xml:space="preserve"> </w:t>
+      </w:r>
+      <w:r>
+        <w:t>oleh guru di buku monitoring</w:t>
+      </w:r>
+      <w:r>
+        <w:t xml:space="preserve">. Mekanisme pengisian monitoring harian dengan mencatat kegiatan siswa-siswi </w:t>
+      </w:r>
+      <w:r>
+        <w:t xml:space="preserve">oleh </w:t>
+      </w:r>
+      <w:r>
+        <w:t>orang tua</w:t>
+      </w:r>
+      <w:r>
+        <w:t xml:space="preserve"> di buku monitoring</w:t>
+      </w:r>
+      <w:r>
+        <w:t xml:space="preserve"> yang dicetak setiap bulan.</w:t>
       </w:r>
     </w:p>
     <w:p>
@@ -197,6 +248,7 @@
         <w:t xml:space="preserve"> agar lebih baik, mudah, dan cepat dalam </w:t>
       </w:r>
       <w:r>
+        <w:lastRenderedPageBreak/>
         <w:t>pemantauan</w:t>
       </w:r>
       <w:r>
@@ -212,11 +264,7 @@
         <w:t xml:space="preserve"> diperlukan sebuah </w:t>
       </w:r>
       <w:r>
-        <w:t xml:space="preserve">sistem </w:t>
-      </w:r>
-      <w:r>
-        <w:lastRenderedPageBreak/>
-        <w:t>berupa aplikasi berbasis web untuk melakukan</w:t>
+        <w:t>sistem berupa aplikasi berbasis web untuk melakukan</w:t>
       </w:r>
       <w:r>
         <w:t xml:space="preserve"> untuk meningkatkan efisiensi proses </w:t>
@@ -293,7 +341,13 @@
         <w:t xml:space="preserve"> anak pada setiap harinya. Untuk laporan bulanan berupa sebuah rangkuman setiap bulananya yang berisi rangkuman </w:t>
       </w:r>
       <w:r>
-        <w:t>monitoring kediatan kegamanaan</w:t>
+        <w:t>monitoring ke</w:t>
+      </w:r>
+      <w:r>
+        <w:t>g</w:t>
+      </w:r>
+      <w:r>
+        <w:t>iatan kegamanaan</w:t>
       </w:r>
       <w:r>
         <w:t xml:space="preserve"> </w:t>
@@ -317,17 +371,49 @@
         <w:t xml:space="preserve"> </w:t>
       </w:r>
       <w:r>
-        <w:t xml:space="preserve">siswa-siswinya. Sistem ini dilengkapi dengan metode pengembangan </w:t>
+        <w:t xml:space="preserve">siswa-siswinya. Sistem ini </w:t>
+      </w:r>
+      <w:r>
+        <w:t>akan dikembangkan</w:t>
+      </w:r>
+      <w:r>
+        <w:t xml:space="preserve"> dengan metode</w:t>
+      </w:r>
+      <w:r>
+        <w:t xml:space="preserve"> </w:t>
       </w:r>
       <w:r>
         <w:rPr>
           <w:i/>
           <w:iCs/>
         </w:rPr>
-        <w:t>Waterfall</w:t>
-      </w:r>
-      <w:r>
-        <w:t xml:space="preserve"> dan menggunakan framework Laravel. Untuk pengujian sistem ini menggunakan </w:t>
+        <w:t>w</w:t>
+      </w:r>
+      <w:r>
+        <w:rPr>
+          <w:i/>
+          <w:iCs/>
+        </w:rPr>
+        <w:t>aterfall</w:t>
+      </w:r>
+      <w:r>
+        <w:t xml:space="preserve"> dan menggunakan </w:t>
+      </w:r>
+      <w:r>
+        <w:rPr>
+          <w:i/>
+          <w:iCs/>
+        </w:rPr>
+        <w:t>framework</w:t>
+      </w:r>
+      <w:r>
+        <w:t xml:space="preserve"> Laravel</w:t>
+      </w:r>
+      <w:r>
+        <w:t xml:space="preserve"> dan Bootstrap</w:t>
+      </w:r>
+      <w:r>
+        <w:t xml:space="preserve">. Untuk pengujian sistem ini menggunakan </w:t>
       </w:r>
       <w:r>
         <w:rPr>
@@ -388,7 +474,7 @@
           <w:ilvl w:val="0"/>
           <w:numId w:val="0"/>
         </w:numPr>
-        <w:ind w:left="426" w:firstLine="720"/>
+        <w:ind w:firstLine="720"/>
       </w:pPr>
       <w:r>
         <w:t xml:space="preserve">Berdasarkan uraian </w:t>
@@ -409,7 +495,10 @@
         <w:t xml:space="preserve">diketahui dari penelitian ini adalah </w:t>
       </w:r>
       <w:r>
-        <w:t>Bagaimana membuat sistem monitoring kegiatan keagamaan di MI Nurrohmah Bina Insani</w:t>
+        <w:t>b</w:t>
+      </w:r>
+      <w:r>
+        <w:t>agaimana membuat sistem monitoring kegiatan keagamaan di MI Nurrohmah Bina Insani</w:t>
       </w:r>
       <w:r>
         <w:t xml:space="preserve"> </w:t>
@@ -436,24 +525,119 @@
           <w:ilvl w:val="0"/>
           <w:numId w:val="0"/>
         </w:numPr>
-        <w:ind w:left="426" w:firstLine="720"/>
-      </w:pPr>
-      <w:r>
-        <w:t xml:space="preserve">Pada penelitian ini terdapat beberapa batasan masalah. </w:t>
-      </w:r>
-      <w:r>
+        <w:ind w:firstLine="720"/>
         <w:rPr>
           <w:rFonts w:cs="Times New Roman"/>
           <w:szCs w:val="24"/>
         </w:rPr>
-        <w:t>Penelitian ini terfokus pada</w:t>
+      </w:pPr>
+      <w:r>
+        <w:t xml:space="preserve">Pada penelitian ini terdapat beberapa batasan masalah. </w:t>
       </w:r>
       <w:r>
         <w:rPr>
           <w:rFonts w:cs="Times New Roman"/>
           <w:szCs w:val="24"/>
         </w:rPr>
-        <w:t xml:space="preserve"> monitoring kegiatan keagamaan untuk MI Nurrohmah Bina Insani dan laporan yang akan diberikan ialah laporan harian maupun bulanan untuk kegiatan monitoring keagamaan di MI Nurrohmah Bina Insani.</w:t>
+        <w:t>Penelitian ini terfokus pada</w:t>
+      </w:r>
+      <w:r>
+        <w:rPr>
+          <w:rFonts w:cs="Times New Roman"/>
+          <w:szCs w:val="24"/>
+        </w:rPr>
+        <w:t xml:space="preserve"> monitoring kegiatan keagamaan untuk MI Nurrohmah Bina Insani</w:t>
+      </w:r>
+      <w:r>
+        <w:rPr>
+          <w:rFonts w:cs="Times New Roman"/>
+          <w:szCs w:val="24"/>
+        </w:rPr>
+        <w:t>. Berikut ialah batasan-batasan masalah yang digunakan :</w:t>
+      </w:r>
+    </w:p>
+    <w:p>
+      <w:pPr>
+        <w:pStyle w:val="Nomor1"/>
+        <w:numPr>
+          <w:ilvl w:val="0"/>
+          <w:numId w:val="8"/>
+        </w:numPr>
+        <w:ind w:left="426"/>
+        <w:rPr>
+          <w:rFonts w:cs="Times New Roman"/>
+          <w:szCs w:val="24"/>
+        </w:rPr>
+      </w:pPr>
+      <w:r>
+        <w:rPr>
+          <w:rFonts w:cs="Times New Roman"/>
+          <w:szCs w:val="24"/>
+        </w:rPr>
+        <w:t>Sistem akan dibuat berbasis web menggunakan framework Laravel dan Bootstrap</w:t>
+      </w:r>
+      <w:r>
+        <w:rPr>
+          <w:rFonts w:cs="Times New Roman"/>
+          <w:szCs w:val="24"/>
+        </w:rPr>
+        <w:t>.</w:t>
+      </w:r>
+    </w:p>
+    <w:p>
+      <w:pPr>
+        <w:pStyle w:val="Nomor1"/>
+        <w:numPr>
+          <w:ilvl w:val="0"/>
+          <w:numId w:val="8"/>
+        </w:numPr>
+        <w:ind w:left="426"/>
+        <w:rPr>
+          <w:rFonts w:cs="Times New Roman"/>
+          <w:szCs w:val="24"/>
+        </w:rPr>
+      </w:pPr>
+      <w:r>
+        <w:rPr>
+          <w:rFonts w:cs="Times New Roman"/>
+          <w:szCs w:val="24"/>
+        </w:rPr>
+        <w:t>Monitoring kegiatan mengaji yang dibuat yaitu tahsin, tahfiz, mahfudzot, doa dan hadis dan diisi oleh guru.</w:t>
+      </w:r>
+    </w:p>
+    <w:p>
+      <w:pPr>
+        <w:pStyle w:val="Nomor1"/>
+        <w:numPr>
+          <w:ilvl w:val="0"/>
+          <w:numId w:val="8"/>
+        </w:numPr>
+        <w:ind w:left="426"/>
+        <w:rPr>
+          <w:rFonts w:cs="Times New Roman"/>
+          <w:szCs w:val="24"/>
+        </w:rPr>
+      </w:pPr>
+      <w:r>
+        <w:rPr>
+          <w:rFonts w:cs="Times New Roman"/>
+          <w:szCs w:val="24"/>
+        </w:rPr>
+        <w:t>Monitoring kegiatan harian diis</w:t>
+      </w:r>
+      <w:r>
+        <w:rPr>
+          <w:rFonts w:cs="Times New Roman"/>
+          <w:szCs w:val="24"/>
+        </w:rPr>
+        <w:t>i</w:t>
+      </w:r>
+      <w:r>
+        <w:rPr>
+          <w:rFonts w:cs="Times New Roman"/>
+          <w:szCs w:val="24"/>
+        </w:rPr>
+        <w:t xml:space="preserve"> oleh orang tua.</w:t>
       </w:r>
     </w:p>
     <w:p>
@@ -470,13 +654,25 @@
     <w:p>
       <w:pPr>
         <w:pStyle w:val="IsiParagraf"/>
-        <w:ind w:left="426" w:firstLine="720"/>
+        <w:ind w:firstLine="720"/>
       </w:pPr>
       <w:r>
         <w:t>Berdasarkan latar belakang dan permasalahan yang telah dijelaskan sebelumnya, maka tujuan dari penelitian ini adalah</w:t>
       </w:r>
       <w:r>
-        <w:t xml:space="preserve"> untuk mengetahui cara membuat sistem monitoring kegiatan keagamaan di MI Nurrohmah Bina Insani.</w:t>
+        <w:t xml:space="preserve"> untuk</w:t>
+      </w:r>
+      <w:r>
+        <w:t xml:space="preserve"> </w:t>
+      </w:r>
+      <w:r>
+        <w:t>membuat sistem monitoring kegiatan keagamaan di MI Nurrohmah Bina Insani</w:t>
+      </w:r>
+      <w:r>
+        <w:t xml:space="preserve"> </w:t>
+      </w:r>
+      <w:r>
+        <w:t>yang terdiri dari monitoring mengaji dan monitoring kegiatan harian.</w:t>
       </w:r>
     </w:p>
     <w:p>
@@ -493,7 +689,6 @@
     <w:p>
       <w:pPr>
         <w:pStyle w:val="IsiParagraf"/>
-        <w:ind w:left="426" w:firstLine="720"/>
       </w:pPr>
       <w:r>
         <w:t>Manfaat yang dapat diharapkan dari kegiatan penelitian ini adalah sebagai berikut:</w:t>
@@ -506,12 +701,10 @@
           <w:ilvl w:val="0"/>
           <w:numId w:val="6"/>
         </w:numPr>
-      </w:pPr>
-      <w:r>
-        <w:t xml:space="preserve">Meningkatkan efisiensi dan efektivitas dalam monitoring kegiatan keagamaan untuk </w:t>
-      </w:r>
-      <w:r>
-        <w:t>MI Nurrohmah Bina Insnani</w:t>
+        <w:ind w:left="426"/>
+      </w:pPr>
+      <w:r>
+        <w:t>Mempermudah guru dalam membuat laporan kegiatan monitoring siswa-siswi disekolah maupun dirumah</w:t>
       </w:r>
       <w:r>
         <w:t>.</w:t>
@@ -524,9 +717,11 @@
           <w:ilvl w:val="0"/>
           <w:numId w:val="6"/>
         </w:numPr>
-      </w:pPr>
-      <w:r>
-        <w:t>Mempermudah guru dalam membuat laporan kegiatan monitoring siswa-siswi disekolah maupun dirumah</w:t>
+        <w:ind w:left="426"/>
+      </w:pPr>
+      <w:r>
+        <w:lastRenderedPageBreak/>
+        <w:t>Mempermudah orang tua untuk memantau perkembangan anak yang berkaitan dengan kegiatan mengaji di sekolah</w:t>
       </w:r>
       <w:r>
         <w:t>.</w:t>
@@ -549,7 +744,6 @@
     <w:p>
       <w:pPr>
         <w:pStyle w:val="IsiParagraf"/>
-        <w:ind w:left="426" w:firstLine="720"/>
         <w:rPr>
           <w:lang w:val="en-ID"/>
         </w:rPr>
@@ -594,25 +788,37 @@
           <w:ilvl w:val="0"/>
           <w:numId w:val="7"/>
         </w:numPr>
+        <w:ind w:left="426"/>
       </w:pPr>
       <w:r>
         <w:rPr>
           <w:lang w:val="en-ID"/>
         </w:rPr>
-        <w:lastRenderedPageBreak/>
-        <w:t>Observasi</w:t>
+        <w:t>Analisis Kebutuhan</w:t>
       </w:r>
     </w:p>
     <w:p>
       <w:pPr>
         <w:pStyle w:val="IsiParagraf"/>
-        <w:ind w:left="1506" w:firstLine="654"/>
+        <w:ind w:left="426" w:firstLine="654"/>
       </w:pPr>
       <w:r>
         <w:rPr>
           <w:lang w:val="en-ID"/>
         </w:rPr>
-        <w:t>Pada tahapan observasi ini dilakukan pengamatan terhadap kegiatan keagamaan serta metode monitoring yang digunakan di MI Nurrohmah Bina Insani. Data yang telah dikumpulkan dapat diolah menjadi analisis kebutuhan.</w:t>
+        <w:t xml:space="preserve">Pada tahapan analisis kebutuhan ini dilakukan analisis terhadap </w:t>
+      </w:r>
+      <w:r>
+        <w:rPr>
+          <w:lang w:val="en-ID"/>
+        </w:rPr>
+        <w:t xml:space="preserve">kebutuhan </w:t>
+      </w:r>
+      <w:r>
+        <w:rPr>
+          <w:lang w:val="en-ID"/>
+        </w:rPr>
+        <w:t>yang akan diperlukan untuk membangun sistem monitoring keagamaan di MI Nurrohmah Bina Insani.</w:t>
       </w:r>
     </w:p>
     <w:p>
@@ -622,36 +828,67 @@
           <w:ilvl w:val="0"/>
           <w:numId w:val="7"/>
         </w:numPr>
+        <w:ind w:left="426"/>
       </w:pPr>
       <w:r>
         <w:rPr>
           <w:lang w:val="en-ID"/>
         </w:rPr>
-        <w:t>Analisis Kebutuhan</w:t>
+        <w:t>Pera</w:t>
+      </w:r>
+      <w:r>
+        <w:rPr>
+          <w:lang w:val="en-ID"/>
+        </w:rPr>
+        <w:t>n</w:t>
+      </w:r>
+      <w:r>
+        <w:rPr>
+          <w:lang w:val="en-ID"/>
+        </w:rPr>
+        <w:t>cangan Sitem</w:t>
       </w:r>
     </w:p>
     <w:p>
       <w:pPr>
         <w:pStyle w:val="IsiParagraf"/>
-        <w:ind w:left="1506" w:firstLine="654"/>
-      </w:pPr>
-      <w:r>
-        <w:rPr>
-          <w:lang w:val="en-ID"/>
-        </w:rPr>
-        <w:t xml:space="preserve">Pada tahapan analisis kebutuhan ini dilakukan analisis terhadap </w:t>
-      </w:r>
-      <w:r>
-        <w:rPr>
-          <w:lang w:val="en-ID"/>
-        </w:rPr>
-        <w:t xml:space="preserve">kebutuhan </w:t>
-      </w:r>
-      <w:r>
-        <w:rPr>
-          <w:lang w:val="en-ID"/>
-        </w:rPr>
-        <w:t>yang akan diperlukan untuk membangun sistem monitoring keagamaan di MI Nurrohmah Bina Insani.</w:t>
+        <w:ind w:left="426" w:firstLine="720"/>
+      </w:pPr>
+      <w:r>
+        <w:t xml:space="preserve">Pada tahapan perancangan sistem ini dilakukan perancangan sistem </w:t>
+      </w:r>
+      <w:r>
+        <w:t xml:space="preserve">dalam bentuk rancangan </w:t>
+      </w:r>
+      <w:r>
+        <w:rPr>
+          <w:i/>
+          <w:iCs/>
+        </w:rPr>
+        <w:t>use case diagram</w:t>
+      </w:r>
+      <w:r>
+        <w:t xml:space="preserve">, </w:t>
+      </w:r>
+      <w:r>
+        <w:rPr>
+          <w:i/>
+          <w:iCs/>
+        </w:rPr>
+        <w:t>activity diagram</w:t>
+      </w:r>
+      <w:r>
+        <w:t xml:space="preserve">, </w:t>
+      </w:r>
+      <w:r>
+        <w:rPr>
+          <w:i/>
+          <w:iCs/>
+        </w:rPr>
+        <w:t xml:space="preserve">database, </w:t>
+      </w:r>
+      <w:r>
+        <w:t>dan desain antar muka.</w:t>
       </w:r>
     </w:p>
     <w:p>
@@ -661,54 +898,25 @@
           <w:ilvl w:val="0"/>
           <w:numId w:val="7"/>
         </w:numPr>
+        <w:ind w:left="426"/>
       </w:pPr>
       <w:r>
         <w:rPr>
           <w:lang w:val="en-ID"/>
         </w:rPr>
-        <w:t>Peracangan Sitem</w:t>
+        <w:t>Implementasi</w:t>
       </w:r>
     </w:p>
     <w:p>
       <w:pPr>
         <w:pStyle w:val="IsiParagraf"/>
-        <w:ind w:left="1506" w:firstLine="720"/>
-      </w:pPr>
-      <w:r>
-        <w:t xml:space="preserve">Pada tahapan perancangan sistem ini dilakukan perancangan sistem </w:t>
-      </w:r>
-      <w:r>
-        <w:t xml:space="preserve">dalam bentuk rancangan </w:t>
-      </w:r>
-      <w:r>
-        <w:rPr>
-          <w:i/>
-          <w:iCs/>
-        </w:rPr>
-        <w:t>use case diagram</w:t>
-      </w:r>
-      <w:r>
-        <w:t xml:space="preserve">, </w:t>
-      </w:r>
-      <w:r>
-        <w:rPr>
-          <w:i/>
-          <w:iCs/>
-        </w:rPr>
-        <w:t>activity diagram</w:t>
-      </w:r>
-      <w:r>
-        <w:t xml:space="preserve">, </w:t>
-      </w:r>
-      <w:r>
-        <w:rPr>
-          <w:i/>
-          <w:iCs/>
-        </w:rPr>
-        <w:t xml:space="preserve">database, </w:t>
-      </w:r>
-      <w:r>
-        <w:t>dan desain antar muka.</w:t>
+        <w:ind w:left="426"/>
+      </w:pPr>
+      <w:r>
+        <w:t xml:space="preserve">Pada tahapan implemetasi ini dilakukan implementasi sistem berupa aplikasi berbasis web </w:t>
+      </w:r>
+      <w:r>
+        <w:t>Sistem Monitoring Kegiatan Keagamaan MI Nurrohmah Bina Insani.</w:t>
       </w:r>
     </w:p>
     <w:p>
@@ -718,24 +926,25 @@
           <w:ilvl w:val="0"/>
           <w:numId w:val="7"/>
         </w:numPr>
+        <w:ind w:left="426"/>
       </w:pPr>
       <w:r>
         <w:rPr>
           <w:lang w:val="en-ID"/>
         </w:rPr>
-        <w:t>Implementasi</w:t>
+        <w:t>Pengujian</w:t>
       </w:r>
     </w:p>
     <w:p>
       <w:pPr>
         <w:pStyle w:val="IsiParagraf"/>
-        <w:ind w:left="1593"/>
-      </w:pPr>
-      <w:r>
-        <w:t xml:space="preserve">Pada tahapan implemetasi ini dilakukan implementasi sistem berupa aplikasi berbasis web </w:t>
-      </w:r>
-      <w:r>
-        <w:t>Sistem Monitoring Kegiatan Keagamaan MI Nurrohmah Bina Insani.</w:t>
+        <w:ind w:left="426" w:firstLine="654"/>
+      </w:pPr>
+      <w:r>
+        <w:rPr>
+          <w:lang w:val="en-ID"/>
+        </w:rPr>
+        <w:t>Pada tahapan pengujian ini akan dilakukan pengujian terhadap kelayakan dan kesesuaian sistem yang dirancang sehingga dapat digunakan dengan semestinya oleh pengguna.</w:t>
       </w:r>
     </w:p>
     <w:p>
@@ -745,24 +954,46 @@
           <w:ilvl w:val="0"/>
           <w:numId w:val="7"/>
         </w:numPr>
-      </w:pPr>
-      <w:r>
-        <w:rPr>
-          <w:lang w:val="en-ID"/>
-        </w:rPr>
-        <w:t>Pengujian</w:t>
+        <w:ind w:left="426"/>
+        <w:rPr>
+          <w:i/>
+          <w:iCs/>
+        </w:rPr>
+      </w:pPr>
+      <w:r>
+        <w:rPr>
+          <w:i/>
+          <w:iCs/>
+        </w:rPr>
+        <w:t>Maintenance</w:t>
       </w:r>
     </w:p>
     <w:p>
       <w:pPr>
         <w:pStyle w:val="IsiParagraf"/>
-        <w:ind w:left="1506" w:firstLine="720"/>
-      </w:pPr>
-      <w:r>
-        <w:rPr>
-          <w:lang w:val="en-ID"/>
-        </w:rPr>
-        <w:t>Pada tahapan pengujian ini akan dilakukan pengujian terhadap kelayakan dan kesesuaian sistem yang dirancang sehingga dapat digunakan dengan semestinya oleh pengguna.</w:t>
+        <w:ind w:left="426" w:firstLine="720"/>
+      </w:pPr>
+      <w:r>
+        <w:t xml:space="preserve">Pada tahapan </w:t>
+      </w:r>
+      <w:r>
+        <w:rPr>
+          <w:i/>
+          <w:iCs/>
+        </w:rPr>
+        <w:t>maintenance</w:t>
+      </w:r>
+      <w:r>
+        <w:t xml:space="preserve"> </w:t>
+      </w:r>
+      <w:r>
+        <w:t xml:space="preserve">ini dilakukan pemeliharaan dan </w:t>
+      </w:r>
+      <w:r>
+        <w:t>perbaikan</w:t>
+      </w:r>
+      <w:r>
+        <w:t xml:space="preserve"> aplikasi sesuai dengan kelayakan dan fungsionalitas yang digunakan oleh pengguna pada sistem yang telah dirancang.</w:t>
       </w:r>
     </w:p>
     <w:p>
@@ -781,7 +1012,7 @@
     </w:p>
     <w:p>
       <w:pPr>
-        <w:ind w:left="323"/>
+        <w:ind w:firstLine="720"/>
         <w:rPr>
           <w:lang w:val="en-US"/>
         </w:rPr>
@@ -813,7 +1044,7 @@
     </w:p>
     <w:p>
       <w:pPr>
-        <w:ind w:left="1043" w:firstLine="0"/>
+        <w:ind w:firstLine="0"/>
         <w:rPr>
           <w:b/>
           <w:bCs/>
@@ -847,7 +1078,7 @@
     </w:p>
     <w:p>
       <w:pPr>
-        <w:ind w:left="1043"/>
+        <w:ind w:firstLine="720"/>
         <w:rPr>
           <w:lang w:val="en-US"/>
         </w:rPr>
@@ -885,7 +1116,7 @@
     </w:p>
     <w:p>
       <w:pPr>
-        <w:ind w:left="323" w:firstLine="720"/>
+        <w:ind w:firstLine="0"/>
         <w:rPr>
           <w:b/>
           <w:bCs/>
@@ -919,7 +1150,7 @@
     </w:p>
     <w:p>
       <w:pPr>
-        <w:ind w:left="1043"/>
+        <w:ind w:firstLine="720"/>
         <w:rPr>
           <w:lang w:val="en-US"/>
         </w:rPr>
@@ -945,7 +1176,7 @@
     </w:p>
     <w:p>
       <w:pPr>
-        <w:ind w:left="323" w:firstLine="720"/>
+        <w:ind w:firstLine="0"/>
         <w:rPr>
           <w:b/>
           <w:bCs/>
@@ -979,29 +1210,22 @@
     </w:p>
     <w:p>
       <w:pPr>
-        <w:ind w:left="1043"/>
-        <w:rPr>
-          <w:lang w:val="en-US"/>
-        </w:rPr>
-      </w:pPr>
-      <w:r>
-        <w:rPr>
-          <w:lang w:val="en-US"/>
-        </w:rPr>
+        <w:ind w:firstLine="720"/>
+        <w:rPr>
+          <w:lang w:val="en-US"/>
+        </w:rPr>
+      </w:pPr>
+      <w:r>
+        <w:rPr>
+          <w:lang w:val="en-US"/>
+        </w:rPr>
+        <w:lastRenderedPageBreak/>
         <w:t>Dalam bab ini akan menjelaskan tahap-tahap penelitian dan cara menyelesaikan penelititian.</w:t>
       </w:r>
     </w:p>
     <w:p>
       <w:pPr>
-        <w:ind w:left="1043"/>
-        <w:rPr>
-          <w:lang w:val="en-US"/>
-        </w:rPr>
-      </w:pPr>
-    </w:p>
-    <w:p>
-      <w:pPr>
-        <w:ind w:left="323" w:firstLine="720"/>
+        <w:ind w:firstLine="0"/>
         <w:rPr>
           <w:b/>
           <w:bCs/>
@@ -1014,7 +1238,6 @@
           <w:bCs/>
           <w:lang w:val="en-US"/>
         </w:rPr>
-        <w:lastRenderedPageBreak/>
         <w:t>B</w:t>
       </w:r>
       <w:r>
@@ -1036,17 +1259,11 @@
     </w:p>
     <w:p>
       <w:pPr>
-        <w:ind w:left="323" w:firstLine="720"/>
-        <w:rPr>
-          <w:lang w:val="en-US"/>
-        </w:rPr>
-      </w:pPr>
-      <w:r>
-        <w:rPr>
-          <w:lang w:val="en-US"/>
-        </w:rPr>
-        <w:tab/>
-      </w:r>
+        <w:ind w:firstLine="720"/>
+        <w:rPr>
+          <w:lang w:val="en-US"/>
+        </w:rPr>
+      </w:pPr>
       <w:r>
         <w:rPr>
           <w:lang w:val="en-US"/>
@@ -1056,7 +1273,7 @@
     </w:p>
     <w:p>
       <w:pPr>
-        <w:ind w:left="323" w:firstLine="720"/>
+        <w:ind w:firstLine="0"/>
         <w:rPr>
           <w:b/>
           <w:bCs/>
@@ -1090,7 +1307,7 @@
     </w:p>
     <w:p>
       <w:pPr>
-        <w:ind w:left="1043"/>
+        <w:ind w:firstLine="720"/>
         <w:rPr>
           <w:lang w:val="en-US"/>
         </w:rPr>
@@ -1623,6 +1840,95 @@
     </w:lvl>
   </w:abstractNum>
   <w:abstractNum w:abstractNumId="5" w15:restartNumberingAfterBreak="0">
+    <w:nsid w:val="797A105A"/>
+    <w:multiLevelType w:val="hybridMultilevel"/>
+    <w:tmpl w:val="A39AD7B4"/>
+    <w:lvl w:ilvl="0" w:tplc="9D626264">
+      <w:start w:val="1"/>
+      <w:numFmt w:val="decimal"/>
+      <w:lvlText w:val="%1."/>
+      <w:lvlJc w:val="left"/>
+      <w:pPr>
+        <w:ind w:left="1212" w:hanging="360"/>
+      </w:pPr>
+      <w:rPr>
+        <w:rFonts w:ascii="Times New Roman" w:eastAsia="Angsana New" w:hAnsi="Times New Roman" w:cs="Times New Roman"/>
+      </w:rPr>
+    </w:lvl>
+    <w:lvl w:ilvl="1" w:tplc="38090019" w:tentative="1">
+      <w:start w:val="1"/>
+      <w:numFmt w:val="lowerLetter"/>
+      <w:lvlText w:val="%2."/>
+      <w:lvlJc w:val="left"/>
+      <w:pPr>
+        <w:ind w:left="1932" w:hanging="360"/>
+      </w:pPr>
+    </w:lvl>
+    <w:lvl w:ilvl="2" w:tplc="3809001B" w:tentative="1">
+      <w:start w:val="1"/>
+      <w:numFmt w:val="lowerRoman"/>
+      <w:lvlText w:val="%3."/>
+      <w:lvlJc w:val="right"/>
+      <w:pPr>
+        <w:ind w:left="2652" w:hanging="180"/>
+      </w:pPr>
+    </w:lvl>
+    <w:lvl w:ilvl="3" w:tplc="3809000F" w:tentative="1">
+      <w:start w:val="1"/>
+      <w:numFmt w:val="decimal"/>
+      <w:lvlText w:val="%4."/>
+      <w:lvlJc w:val="left"/>
+      <w:pPr>
+        <w:ind w:left="3372" w:hanging="360"/>
+      </w:pPr>
+    </w:lvl>
+    <w:lvl w:ilvl="4" w:tplc="38090019" w:tentative="1">
+      <w:start w:val="1"/>
+      <w:numFmt w:val="lowerLetter"/>
+      <w:lvlText w:val="%5."/>
+      <w:lvlJc w:val="left"/>
+      <w:pPr>
+        <w:ind w:left="4092" w:hanging="360"/>
+      </w:pPr>
+    </w:lvl>
+    <w:lvl w:ilvl="5" w:tplc="3809001B" w:tentative="1">
+      <w:start w:val="1"/>
+      <w:numFmt w:val="lowerRoman"/>
+      <w:lvlText w:val="%6."/>
+      <w:lvlJc w:val="right"/>
+      <w:pPr>
+        <w:ind w:left="4812" w:hanging="180"/>
+      </w:pPr>
+    </w:lvl>
+    <w:lvl w:ilvl="6" w:tplc="3809000F" w:tentative="1">
+      <w:start w:val="1"/>
+      <w:numFmt w:val="decimal"/>
+      <w:lvlText w:val="%7."/>
+      <w:lvlJc w:val="left"/>
+      <w:pPr>
+        <w:ind w:left="5532" w:hanging="360"/>
+      </w:pPr>
+    </w:lvl>
+    <w:lvl w:ilvl="7" w:tplc="38090019" w:tentative="1">
+      <w:start w:val="1"/>
+      <w:numFmt w:val="lowerLetter"/>
+      <w:lvlText w:val="%8."/>
+      <w:lvlJc w:val="left"/>
+      <w:pPr>
+        <w:ind w:left="6252" w:hanging="360"/>
+      </w:pPr>
+    </w:lvl>
+    <w:lvl w:ilvl="8" w:tplc="3809001B" w:tentative="1">
+      <w:start w:val="1"/>
+      <w:numFmt w:val="lowerRoman"/>
+      <w:lvlText w:val="%9."/>
+      <w:lvlJc w:val="right"/>
+      <w:pPr>
+        <w:ind w:left="6972" w:hanging="180"/>
+      </w:pPr>
+    </w:lvl>
+  </w:abstractNum>
+  <w:abstractNum w:abstractNumId="6" w15:restartNumberingAfterBreak="0">
     <w:nsid w:val="7E711199"/>
     <w:multiLevelType w:val="hybridMultilevel"/>
     <w:tmpl w:val="081C7088"/>
@@ -1751,13 +2057,16 @@
     <w:abstractNumId w:val="3"/>
   </w:num>
   <w:num w:numId="5" w16cid:durableId="517429747">
-    <w:abstractNumId w:val="5"/>
+    <w:abstractNumId w:val="6"/>
   </w:num>
   <w:num w:numId="6" w16cid:durableId="2095323126">
     <w:abstractNumId w:val="2"/>
   </w:num>
   <w:num w:numId="7" w16cid:durableId="216672291">
     <w:abstractNumId w:val="1"/>
+  </w:num>
+  <w:num w:numId="8" w16cid:durableId="972323467">
+    <w:abstractNumId w:val="5"/>
   </w:num>
 </w:numbering>
 </file>

</xml_diff>